<commit_message>
Push so I can work on Thinkpag
</commit_message>
<xml_diff>
--- a/project_files/AirBnB/Medium_Post_Draft.docx
+++ b/project_files/AirBnB/Medium_Post_Draft.docx
@@ -26,7 +26,13 @@
       </w:r>
       <w:proofErr w:type="gramEnd"/>
       <w:r>
-        <w:t xml:space="preserve"> vacation home renter, or just looking to rent out a space in your house.   </w:t>
+        <w:t xml:space="preserve"> vacation home renter, or just looking to rent out</w:t>
+      </w:r>
+      <w:r>
+        <w:t xml:space="preserve"> your loft while you are out of town</w:t>
+      </w:r>
+      <w:r>
+        <w:t xml:space="preserve">.   </w:t>
       </w:r>
       <w:proofErr w:type="gramStart"/>
       <w:r>
@@ -34,17 +40,28 @@
       </w:r>
       <w:proofErr w:type="gramEnd"/>
       <w:r>
-        <w:t xml:space="preserve"> are a lot of people posting their properties out there.  Post too high, you </w:t>
-      </w:r>
-      <w:proofErr w:type="gramStart"/>
-      <w:r>
-        <w:t>wont</w:t>
-      </w:r>
-      <w:proofErr w:type="gramEnd"/>
-      <w:r>
-        <w:t xml:space="preserve"> find renters, post too low and you are missing out on money.</w:t>
+        <w:t xml:space="preserve"> are a lot of properties </w:t>
+      </w:r>
+      <w:r>
+        <w:t>postings competing for your business; p</w:t>
+      </w:r>
+      <w:r>
+        <w:t>ost too high</w:t>
+      </w:r>
+      <w:r>
+        <w:t xml:space="preserve"> and you will price out some renters</w:t>
+      </w:r>
+      <w:r>
+        <w:t>, post too low and you are miss</w:t>
+      </w:r>
+      <w:r>
+        <w:t>ing an opportunity to earn your properties potential</w:t>
+      </w:r>
+      <w:r>
+        <w:t>.</w:t>
       </w:r>
     </w:p>
+    <w:p/>
     <w:p/>
     <w:p/>
     <w:p>
@@ -63,21 +80,22 @@
       <w:r>
         <w:t xml:space="preserve">What does the </w:t>
       </w:r>
-      <w:proofErr w:type="spellStart"/>
-      <w:r>
-        <w:t>seattle</w:t>
-      </w:r>
-      <w:proofErr w:type="spellEnd"/>
+      <w:r>
+        <w:t>Seattle</w:t>
+      </w:r>
       <w:r>
         <w:t xml:space="preserve"> market look like </w:t>
       </w:r>
-      <w:proofErr w:type="spellStart"/>
-      <w:r>
-        <w:t>throuout</w:t>
-      </w:r>
-      <w:proofErr w:type="spellEnd"/>
-      <w:r>
-        <w:t xml:space="preserve"> the year.</w:t>
+      <w:r>
+        <w:t>throughout</w:t>
+      </w:r>
+      <w:r>
+        <w:t xml:space="preserve"> </w:t>
+      </w:r>
+      <w:bookmarkStart w:id="0" w:name="_GoBack"/>
+      <w:bookmarkEnd w:id="0"/>
+      <w:r>
+        <w:t>the year.</w:t>
       </w:r>
     </w:p>
     <w:p>
@@ -126,23 +144,58 @@
     <w:p/>
     <w:p>
       <w:r>
-        <w:t xml:space="preserve">I took the </w:t>
-      </w:r>
-      <w:bookmarkStart w:id="0" w:name="_GoBack"/>
-      <w:bookmarkEnd w:id="0"/>
+        <w:t xml:space="preserve">First, let’s look at the rents over time.  </w:t>
+      </w:r>
     </w:p>
     <w:p/>
     <w:p>
       <w:r>
+        <w:t xml:space="preserve">The median rent price peaks around the summer months at around $125/night, the </w:t>
+      </w:r>
+      <w:r>
+        <w:t xml:space="preserve">prices are close to $100 in the closer months with a small peak in December season.  What is more important when you look at this graph at the large rages of prices, which swing much farther than </w:t>
+      </w:r>
+      <w:proofErr w:type="spellStart"/>
+      <w:r>
+        <w:t>than</w:t>
+      </w:r>
+      <w:proofErr w:type="spellEnd"/>
+      <w:r>
+        <w:t xml:space="preserve"> the seasonal swing.  </w:t>
+      </w:r>
+      <w:proofErr w:type="gramStart"/>
+      <w:r>
+        <w:t>Lets</w:t>
+      </w:r>
+      <w:proofErr w:type="gramEnd"/>
+      <w:r>
+        <w:t xml:space="preserve"> look at</w:t>
+      </w:r>
+      <w:r>
+        <w:t xml:space="preserve"> other</w:t>
+      </w:r>
+      <w:r>
+        <w:t xml:space="preserve"> drives </w:t>
+      </w:r>
+      <w:r>
+        <w:t>of</w:t>
+      </w:r>
+      <w:r>
+        <w:t xml:space="preserve"> price.</w:t>
+      </w:r>
+    </w:p>
+    <w:p/>
+    <w:p/>
+    <w:p>
+      <w:r>
         <w:rPr>
           <w:noProof/>
         </w:rPr>
-        <w:lastRenderedPageBreak/>
         <w:drawing>
-          <wp:inline distT="0" distB="0" distL="0" distR="0" wp14:anchorId="37C30B39" wp14:editId="35743C82">
-            <wp:extent cx="4947285" cy="3352800"/>
-            <wp:effectExtent l="0" t="0" r="5715" b="0"/>
-            <wp:docPr id="4" name="Picture 4" descr="C:\Users\thoma\AppData\Local\Microsoft\Windows\INetCache\Content.MSO\98FF3121.tmp"/>
+          <wp:inline distT="0" distB="0" distL="0" distR="0" wp14:anchorId="11109C44" wp14:editId="6E4AF772">
+            <wp:extent cx="3185886" cy="2161310"/>
+            <wp:effectExtent l="0" t="0" r="0" b="0"/>
+            <wp:docPr id="1" name="Picture 1" descr="C:\Users\thoma\AppData\Local\Microsoft\Windows\INetCache\Content.MSO\5645ECF9.tmp"/>
             <wp:cNvGraphicFramePr>
               <a:graphicFrameLocks xmlns:a="http://schemas.openxmlformats.org/drawingml/2006/main" noChangeAspect="1"/>
             </wp:cNvGraphicFramePr>
@@ -150,7 +203,7 @@
               <a:graphicData uri="http://schemas.openxmlformats.org/drawingml/2006/picture">
                 <pic:pic xmlns:pic="http://schemas.openxmlformats.org/drawingml/2006/picture">
                   <pic:nvPicPr>
-                    <pic:cNvPr id="0" name="Picture 5" descr="C:\Users\thoma\AppData\Local\Microsoft\Windows\INetCache\Content.MSO\98FF3121.tmp"/>
+                    <pic:cNvPr id="0" name="Picture 1" descr="C:\Users\thoma\AppData\Local\Microsoft\Windows\INetCache\Content.MSO\5645ECF9.tmp"/>
                     <pic:cNvPicPr>
                       <a:picLocks noChangeAspect="1" noChangeArrowheads="1"/>
                     </pic:cNvPicPr>
@@ -171,7 +224,7 @@
                   <pic:spPr bwMode="auto">
                     <a:xfrm>
                       <a:off x="0" y="0"/>
-                      <a:ext cx="4947285" cy="3352800"/>
+                      <a:ext cx="3193284" cy="2166329"/>
                     </a:xfrm>
                     <a:prstGeom prst="rect">
                       <a:avLst/>
@@ -187,15 +240,20 @@
           </wp:inline>
         </w:drawing>
       </w:r>
+    </w:p>
+    <w:p/>
+    <w:p/>
+    <w:p/>
+    <w:p>
       <w:r>
         <w:rPr>
           <w:noProof/>
         </w:rPr>
         <w:drawing>
-          <wp:inline distT="0" distB="0" distL="0" distR="0" wp14:anchorId="76DF4523" wp14:editId="2EC48624">
-            <wp:extent cx="4944110" cy="3352800"/>
-            <wp:effectExtent l="0" t="0" r="8890" b="0"/>
-            <wp:docPr id="3" name="Picture 3" descr="C:\Users\thoma\AppData\Local\Microsoft\Windows\INetCache\Content.MSO\E4FBE35B.tmp"/>
+          <wp:inline distT="0" distB="0" distL="0" distR="0" wp14:anchorId="2B5275F7" wp14:editId="6D06443D">
+            <wp:extent cx="3236686" cy="2195774"/>
+            <wp:effectExtent l="0" t="0" r="1905" b="0"/>
+            <wp:docPr id="2" name="Picture 2" descr="C:\Users\thoma\AppData\Local\Microsoft\Windows\INetCache\Content.MSO\4AE4526F.tmp"/>
             <wp:cNvGraphicFramePr>
               <a:graphicFrameLocks xmlns:a="http://schemas.openxmlformats.org/drawingml/2006/main" noChangeAspect="1"/>
             </wp:cNvGraphicFramePr>
@@ -203,7 +261,7 @@
               <a:graphicData uri="http://schemas.openxmlformats.org/drawingml/2006/picture">
                 <pic:pic xmlns:pic="http://schemas.openxmlformats.org/drawingml/2006/picture">
                   <pic:nvPicPr>
-                    <pic:cNvPr id="0" name="Picture 3" descr="C:\Users\thoma\AppData\Local\Microsoft\Windows\INetCache\Content.MSO\E4FBE35B.tmp"/>
+                    <pic:cNvPr id="0" name="Picture 3" descr="C:\Users\thoma\AppData\Local\Microsoft\Windows\INetCache\Content.MSO\4AE4526F.tmp"/>
                     <pic:cNvPicPr>
                       <a:picLocks noChangeAspect="1" noChangeArrowheads="1"/>
                     </pic:cNvPicPr>
@@ -224,7 +282,7 @@
                   <pic:spPr bwMode="auto">
                     <a:xfrm>
                       <a:off x="0" y="0"/>
-                      <a:ext cx="4944110" cy="3352800"/>
+                      <a:ext cx="3274946" cy="2221730"/>
                     </a:xfrm>
                     <a:prstGeom prst="rect">
                       <a:avLst/>
@@ -248,7 +306,6 @@
         <w:rPr>
           <w:noProof/>
         </w:rPr>
-        <w:lastRenderedPageBreak/>
         <w:drawing>
           <wp:inline distT="0" distB="0" distL="0" distR="0" wp14:anchorId="20EFFE3B" wp14:editId="31F8D34F">
             <wp:extent cx="4978400" cy="3403600"/>
@@ -359,7 +416,6 @@
         <w:rPr>
           <w:noProof/>
         </w:rPr>
-        <w:lastRenderedPageBreak/>
         <w:drawing>
           <wp:inline distT="0" distB="0" distL="0" distR="0" wp14:anchorId="26E315C4" wp14:editId="4F62EED7">
             <wp:extent cx="5943600" cy="1732280"/>
@@ -1357,6 +1413,7 @@
     <w:lsdException w:name="HTML Sample" w:semiHidden="1" w:unhideWhenUsed="1"/>
     <w:lsdException w:name="HTML Typewriter" w:semiHidden="1" w:unhideWhenUsed="1"/>
     <w:lsdException w:name="HTML Variable" w:semiHidden="1" w:unhideWhenUsed="1"/>
+    <w:lsdException w:name="Normal Table" w:semiHidden="1" w:unhideWhenUsed="1"/>
     <w:lsdException w:name="annotation subject" w:semiHidden="1" w:unhideWhenUsed="1"/>
     <w:lsdException w:name="No List" w:semiHidden="1" w:unhideWhenUsed="1"/>
     <w:lsdException w:name="Outline List 1" w:semiHidden="1" w:unhideWhenUsed="1"/>
@@ -1403,8 +1460,10 @@
     <w:lsdException w:name="Table Subtle 2" w:semiHidden="1" w:unhideWhenUsed="1"/>
     <w:lsdException w:name="Table Web 1" w:semiHidden="1" w:unhideWhenUsed="1"/>
     <w:lsdException w:name="Table Web 2" w:semiHidden="1" w:unhideWhenUsed="1"/>
+    <w:lsdException w:name="Table Web 3" w:semiHidden="1" w:unhideWhenUsed="1"/>
     <w:lsdException w:name="Balloon Text" w:semiHidden="1" w:unhideWhenUsed="1"/>
     <w:lsdException w:name="Table Grid" w:uiPriority="39"/>
+    <w:lsdException w:name="Table Theme" w:semiHidden="1" w:unhideWhenUsed="1"/>
     <w:lsdException w:name="Placeholder Text" w:semiHidden="1"/>
     <w:lsdException w:name="No Spacing" w:uiPriority="1" w:qFormat="1"/>
     <w:lsdException w:name="Light Shading" w:uiPriority="60"/>

</xml_diff>

<commit_message>
back to the cloud
</commit_message>
<xml_diff>
--- a/project_files/AirBnB/Medium_Post_Draft.docx
+++ b/project_files/AirBnB/Medium_Post_Draft.docx
@@ -4,10 +4,7 @@
   <w:body>
     <w:p>
       <w:r>
-        <w:t xml:space="preserve">SEATTLE, KNOW YOUR WORTH; </w:t>
-      </w:r>
-      <w:r>
-        <w:t>BEFORE YOU POST TO HOST</w:t>
+        <w:t>BEFORE YOU POST TO HOST: KNOW YOUR WORTH</w:t>
       </w:r>
     </w:p>
     <w:p/>
@@ -18,55 +15,23 @@
       </w:r>
       <w:proofErr w:type="spellEnd"/>
       <w:r>
-        <w:t xml:space="preserve"> is a great platform to get your rental property out on the market, whether you are a </w:t>
+        <w:t xml:space="preserve"> is a great way to vehicle to help you rent your property</w:t>
       </w:r>
-      <w:proofErr w:type="gramStart"/>
+    </w:p>
+    <w:p>
       <w:r>
-        <w:t>full time</w:t>
-      </w:r>
-      <w:proofErr w:type="gramEnd"/>
-      <w:r>
-        <w:t xml:space="preserve"> vacation home renter, or just looking to rent out</w:t>
-      </w:r>
-      <w:r>
-        <w:t xml:space="preserve"> your loft while you are out of town</w:t>
-      </w:r>
-      <w:r>
-        <w:t xml:space="preserve">.   </w:t>
-      </w:r>
-      <w:proofErr w:type="gramStart"/>
-      <w:r>
-        <w:t>That being said, there</w:t>
-      </w:r>
-      <w:proofErr w:type="gramEnd"/>
-      <w:r>
-        <w:t xml:space="preserve"> are a lot of properties </w:t>
-      </w:r>
-      <w:r>
-        <w:t>postings competing for your business; p</w:t>
-      </w:r>
-      <w:r>
-        <w:t>ost too high</w:t>
-      </w:r>
-      <w:r>
-        <w:t xml:space="preserve"> and you will price out some renters</w:t>
-      </w:r>
-      <w:r>
-        <w:t>, post too low and you are miss</w:t>
-      </w:r>
-      <w:r>
-        <w:t>ing an opportunity to earn your properties potential</w:t>
-      </w:r>
-      <w:r>
-        <w:t>.</w:t>
+        <w:t>But with so many people out there, how I can get the most money for what I have.</w:t>
       </w:r>
     </w:p>
     <w:p/>
-    <w:p/>
-    <w:p/>
     <w:p>
       <w:r>
-        <w:t>Let’s look to answer a few questions</w:t>
+        <w:t>Let’s</w:t>
+      </w:r>
+      <w:bookmarkStart w:id="0" w:name="_GoBack"/>
+      <w:bookmarkEnd w:id="0"/>
+      <w:r>
+        <w:t xml:space="preserve"> look to answer a few questions</w:t>
       </w:r>
     </w:p>
     <w:p>
@@ -77,394 +42,6 @@
           <w:numId w:val="16"/>
         </w:numPr>
       </w:pPr>
-      <w:r>
-        <w:t xml:space="preserve">What does the </w:t>
-      </w:r>
-      <w:r>
-        <w:t>Seattle</w:t>
-      </w:r>
-      <w:r>
-        <w:t xml:space="preserve"> market look like </w:t>
-      </w:r>
-      <w:r>
-        <w:t>throughout</w:t>
-      </w:r>
-      <w:r>
-        <w:t xml:space="preserve"> </w:t>
-      </w:r>
-      <w:bookmarkStart w:id="0" w:name="_GoBack"/>
-      <w:bookmarkEnd w:id="0"/>
-      <w:r>
-        <w:t>the year.</w:t>
-      </w:r>
-    </w:p>
-    <w:p>
-      <w:pPr>
-        <w:pStyle w:val="ListParagraph"/>
-        <w:numPr>
-          <w:ilvl w:val="0"/>
-          <w:numId w:val="16"/>
-        </w:numPr>
-      </w:pPr>
-      <w:r>
-        <w:t xml:space="preserve">What are the biggest drivers of price </w:t>
-      </w:r>
-      <w:proofErr w:type="gramStart"/>
-      <w:r>
-        <w:t>in regards to</w:t>
-      </w:r>
-      <w:proofErr w:type="gramEnd"/>
-      <w:r>
-        <w:t xml:space="preserve"> your </w:t>
-      </w:r>
-      <w:r>
-        <w:t>property?</w:t>
-      </w:r>
-      <w:r>
-        <w:t xml:space="preserve"> </w:t>
-      </w:r>
-    </w:p>
-    <w:p>
-      <w:pPr>
-        <w:pStyle w:val="ListParagraph"/>
-        <w:numPr>
-          <w:ilvl w:val="0"/>
-          <w:numId w:val="16"/>
-        </w:numPr>
-      </w:pPr>
-      <w:r>
-        <w:t xml:space="preserve">How do those different features compare to </w:t>
-      </w:r>
-      <w:proofErr w:type="gramStart"/>
-      <w:r>
-        <w:t>one another.</w:t>
-      </w:r>
-      <w:proofErr w:type="gramEnd"/>
-    </w:p>
-    <w:p/>
-    <w:p>
-      <w:r>
-        <w:t xml:space="preserve">First, let’s look at the rents over time.  </w:t>
-      </w:r>
-    </w:p>
-    <w:p/>
-    <w:p>
-      <w:r>
-        <w:t xml:space="preserve">The median rent price peaks around the summer months at around $125/night, the </w:t>
-      </w:r>
-      <w:r>
-        <w:t xml:space="preserve">prices are close to $100 in the closer months with a small peak in December season.  What is more important when you look at this graph at the large rages of prices, which swing much farther than </w:t>
-      </w:r>
-      <w:proofErr w:type="spellStart"/>
-      <w:r>
-        <w:t>than</w:t>
-      </w:r>
-      <w:proofErr w:type="spellEnd"/>
-      <w:r>
-        <w:t xml:space="preserve"> the seasonal swing.  </w:t>
-      </w:r>
-      <w:proofErr w:type="gramStart"/>
-      <w:r>
-        <w:t>Lets</w:t>
-      </w:r>
-      <w:proofErr w:type="gramEnd"/>
-      <w:r>
-        <w:t xml:space="preserve"> look at</w:t>
-      </w:r>
-      <w:r>
-        <w:t xml:space="preserve"> other</w:t>
-      </w:r>
-      <w:r>
-        <w:t xml:space="preserve"> drives </w:t>
-      </w:r>
-      <w:r>
-        <w:t>of</w:t>
-      </w:r>
-      <w:r>
-        <w:t xml:space="preserve"> price.</w:t>
-      </w:r>
-    </w:p>
-    <w:p/>
-    <w:p/>
-    <w:p>
-      <w:r>
-        <w:rPr>
-          <w:noProof/>
-        </w:rPr>
-        <w:drawing>
-          <wp:inline distT="0" distB="0" distL="0" distR="0" wp14:anchorId="11109C44" wp14:editId="6E4AF772">
-            <wp:extent cx="3185886" cy="2161310"/>
-            <wp:effectExtent l="0" t="0" r="0" b="0"/>
-            <wp:docPr id="1" name="Picture 1" descr="C:\Users\thoma\AppData\Local\Microsoft\Windows\INetCache\Content.MSO\5645ECF9.tmp"/>
-            <wp:cNvGraphicFramePr>
-              <a:graphicFrameLocks xmlns:a="http://schemas.openxmlformats.org/drawingml/2006/main" noChangeAspect="1"/>
-            </wp:cNvGraphicFramePr>
-            <a:graphic xmlns:a="http://schemas.openxmlformats.org/drawingml/2006/main">
-              <a:graphicData uri="http://schemas.openxmlformats.org/drawingml/2006/picture">
-                <pic:pic xmlns:pic="http://schemas.openxmlformats.org/drawingml/2006/picture">
-                  <pic:nvPicPr>
-                    <pic:cNvPr id="0" name="Picture 1" descr="C:\Users\thoma\AppData\Local\Microsoft\Windows\INetCache\Content.MSO\5645ECF9.tmp"/>
-                    <pic:cNvPicPr>
-                      <a:picLocks noChangeAspect="1" noChangeArrowheads="1"/>
-                    </pic:cNvPicPr>
-                  </pic:nvPicPr>
-                  <pic:blipFill>
-                    <a:blip r:embed="rId5">
-                      <a:extLst>
-                        <a:ext uri="{28A0092B-C50C-407E-A947-70E740481C1C}">
-                          <a14:useLocalDpi xmlns:a14="http://schemas.microsoft.com/office/drawing/2010/main" val="0"/>
-                        </a:ext>
-                      </a:extLst>
-                    </a:blip>
-                    <a:srcRect/>
-                    <a:stretch>
-                      <a:fillRect/>
-                    </a:stretch>
-                  </pic:blipFill>
-                  <pic:spPr bwMode="auto">
-                    <a:xfrm>
-                      <a:off x="0" y="0"/>
-                      <a:ext cx="3193284" cy="2166329"/>
-                    </a:xfrm>
-                    <a:prstGeom prst="rect">
-                      <a:avLst/>
-                    </a:prstGeom>
-                    <a:noFill/>
-                    <a:ln>
-                      <a:noFill/>
-                    </a:ln>
-                  </pic:spPr>
-                </pic:pic>
-              </a:graphicData>
-            </a:graphic>
-          </wp:inline>
-        </w:drawing>
-      </w:r>
-    </w:p>
-    <w:p/>
-    <w:p/>
-    <w:p/>
-    <w:p>
-      <w:r>
-        <w:rPr>
-          <w:noProof/>
-        </w:rPr>
-        <w:drawing>
-          <wp:inline distT="0" distB="0" distL="0" distR="0" wp14:anchorId="2B5275F7" wp14:editId="6D06443D">
-            <wp:extent cx="3236686" cy="2195774"/>
-            <wp:effectExtent l="0" t="0" r="1905" b="0"/>
-            <wp:docPr id="2" name="Picture 2" descr="C:\Users\thoma\AppData\Local\Microsoft\Windows\INetCache\Content.MSO\4AE4526F.tmp"/>
-            <wp:cNvGraphicFramePr>
-              <a:graphicFrameLocks xmlns:a="http://schemas.openxmlformats.org/drawingml/2006/main" noChangeAspect="1"/>
-            </wp:cNvGraphicFramePr>
-            <a:graphic xmlns:a="http://schemas.openxmlformats.org/drawingml/2006/main">
-              <a:graphicData uri="http://schemas.openxmlformats.org/drawingml/2006/picture">
-                <pic:pic xmlns:pic="http://schemas.openxmlformats.org/drawingml/2006/picture">
-                  <pic:nvPicPr>
-                    <pic:cNvPr id="0" name="Picture 3" descr="C:\Users\thoma\AppData\Local\Microsoft\Windows\INetCache\Content.MSO\4AE4526F.tmp"/>
-                    <pic:cNvPicPr>
-                      <a:picLocks noChangeAspect="1" noChangeArrowheads="1"/>
-                    </pic:cNvPicPr>
-                  </pic:nvPicPr>
-                  <pic:blipFill>
-                    <a:blip r:embed="rId6">
-                      <a:extLst>
-                        <a:ext uri="{28A0092B-C50C-407E-A947-70E740481C1C}">
-                          <a14:useLocalDpi xmlns:a14="http://schemas.microsoft.com/office/drawing/2010/main" val="0"/>
-                        </a:ext>
-                      </a:extLst>
-                    </a:blip>
-                    <a:srcRect/>
-                    <a:stretch>
-                      <a:fillRect/>
-                    </a:stretch>
-                  </pic:blipFill>
-                  <pic:spPr bwMode="auto">
-                    <a:xfrm>
-                      <a:off x="0" y="0"/>
-                      <a:ext cx="3274946" cy="2221730"/>
-                    </a:xfrm>
-                    <a:prstGeom prst="rect">
-                      <a:avLst/>
-                    </a:prstGeom>
-                    <a:noFill/>
-                    <a:ln>
-                      <a:noFill/>
-                    </a:ln>
-                  </pic:spPr>
-                </pic:pic>
-              </a:graphicData>
-            </a:graphic>
-          </wp:inline>
-        </w:drawing>
-      </w:r>
-    </w:p>
-    <w:p/>
-    <w:p/>
-    <w:p>
-      <w:r>
-        <w:rPr>
-          <w:noProof/>
-        </w:rPr>
-        <w:drawing>
-          <wp:inline distT="0" distB="0" distL="0" distR="0" wp14:anchorId="20EFFE3B" wp14:editId="31F8D34F">
-            <wp:extent cx="4978400" cy="3403600"/>
-            <wp:effectExtent l="0" t="0" r="0" b="0"/>
-            <wp:docPr id="8" name="Picture 8" descr="C:\Users\thoma\AppData\Local\Microsoft\Windows\INetCache\Content.MSO\D602FE99.tmp"/>
-            <wp:cNvGraphicFramePr>
-              <a:graphicFrameLocks xmlns:a="http://schemas.openxmlformats.org/drawingml/2006/main" noChangeAspect="1"/>
-            </wp:cNvGraphicFramePr>
-            <a:graphic xmlns:a="http://schemas.openxmlformats.org/drawingml/2006/main">
-              <a:graphicData uri="http://schemas.openxmlformats.org/drawingml/2006/picture">
-                <pic:pic xmlns:pic="http://schemas.openxmlformats.org/drawingml/2006/picture">
-                  <pic:nvPicPr>
-                    <pic:cNvPr id="0" name="Picture 16" descr="C:\Users\thoma\AppData\Local\Microsoft\Windows\INetCache\Content.MSO\D602FE99.tmp"/>
-                    <pic:cNvPicPr>
-                      <a:picLocks noChangeAspect="1" noChangeArrowheads="1"/>
-                    </pic:cNvPicPr>
-                  </pic:nvPicPr>
-                  <pic:blipFill>
-                    <a:blip r:embed="rId7">
-                      <a:extLst>
-                        <a:ext uri="{28A0092B-C50C-407E-A947-70E740481C1C}">
-                          <a14:useLocalDpi xmlns:a14="http://schemas.microsoft.com/office/drawing/2010/main" val="0"/>
-                        </a:ext>
-                      </a:extLst>
-                    </a:blip>
-                    <a:srcRect/>
-                    <a:stretch>
-                      <a:fillRect/>
-                    </a:stretch>
-                  </pic:blipFill>
-                  <pic:spPr bwMode="auto">
-                    <a:xfrm>
-                      <a:off x="0" y="0"/>
-                      <a:ext cx="4978400" cy="3403600"/>
-                    </a:xfrm>
-                    <a:prstGeom prst="rect">
-                      <a:avLst/>
-                    </a:prstGeom>
-                    <a:noFill/>
-                    <a:ln>
-                      <a:noFill/>
-                    </a:ln>
-                  </pic:spPr>
-                </pic:pic>
-              </a:graphicData>
-            </a:graphic>
-          </wp:inline>
-        </w:drawing>
-      </w:r>
-      <w:r>
-        <w:rPr>
-          <w:noProof/>
-        </w:rPr>
-        <w:drawing>
-          <wp:inline distT="0" distB="0" distL="0" distR="0" wp14:anchorId="34F8C6D9" wp14:editId="0534E54B">
-            <wp:extent cx="4947285" cy="4267200"/>
-            <wp:effectExtent l="0" t="0" r="5715" b="0"/>
-            <wp:docPr id="5" name="Picture 5" descr="C:\Users\thoma\AppData\Local\Microsoft\Windows\INetCache\Content.MSO\6C70B0D7.tmp"/>
-            <wp:cNvGraphicFramePr>
-              <a:graphicFrameLocks xmlns:a="http://schemas.openxmlformats.org/drawingml/2006/main" noChangeAspect="1"/>
-            </wp:cNvGraphicFramePr>
-            <a:graphic xmlns:a="http://schemas.openxmlformats.org/drawingml/2006/main">
-              <a:graphicData uri="http://schemas.openxmlformats.org/drawingml/2006/picture">
-                <pic:pic xmlns:pic="http://schemas.openxmlformats.org/drawingml/2006/picture">
-                  <pic:nvPicPr>
-                    <pic:cNvPr id="0" name="Picture 7" descr="C:\Users\thoma\AppData\Local\Microsoft\Windows\INetCache\Content.MSO\6C70B0D7.tmp"/>
-                    <pic:cNvPicPr>
-                      <a:picLocks noChangeAspect="1" noChangeArrowheads="1"/>
-                    </pic:cNvPicPr>
-                  </pic:nvPicPr>
-                  <pic:blipFill>
-                    <a:blip r:embed="rId8">
-                      <a:extLst>
-                        <a:ext uri="{28A0092B-C50C-407E-A947-70E740481C1C}">
-                          <a14:useLocalDpi xmlns:a14="http://schemas.microsoft.com/office/drawing/2010/main" val="0"/>
-                        </a:ext>
-                      </a:extLst>
-                    </a:blip>
-                    <a:srcRect/>
-                    <a:stretch>
-                      <a:fillRect/>
-                    </a:stretch>
-                  </pic:blipFill>
-                  <pic:spPr bwMode="auto">
-                    <a:xfrm>
-                      <a:off x="0" y="0"/>
-                      <a:ext cx="4947285" cy="4267200"/>
-                    </a:xfrm>
-                    <a:prstGeom prst="rect">
-                      <a:avLst/>
-                    </a:prstGeom>
-                    <a:noFill/>
-                    <a:ln>
-                      <a:noFill/>
-                    </a:ln>
-                  </pic:spPr>
-                </pic:pic>
-              </a:graphicData>
-            </a:graphic>
-          </wp:inline>
-        </w:drawing>
-      </w:r>
-    </w:p>
-    <w:p/>
-    <w:p/>
-    <w:p>
-      <w:r>
-        <w:rPr>
-          <w:noProof/>
-        </w:rPr>
-        <w:drawing>
-          <wp:inline distT="0" distB="0" distL="0" distR="0" wp14:anchorId="26E315C4" wp14:editId="4F62EED7">
-            <wp:extent cx="5943600" cy="1732280"/>
-            <wp:effectExtent l="0" t="0" r="0" b="1270"/>
-            <wp:docPr id="9" name="Picture 9" descr="C:\Users\thoma\AppData\Local\Microsoft\Windows\INetCache\Content.MSO\CC0A750F.tmp"/>
-            <wp:cNvGraphicFramePr>
-              <a:graphicFrameLocks xmlns:a="http://schemas.openxmlformats.org/drawingml/2006/main" noChangeAspect="1"/>
-            </wp:cNvGraphicFramePr>
-            <a:graphic xmlns:a="http://schemas.openxmlformats.org/drawingml/2006/main">
-              <a:graphicData uri="http://schemas.openxmlformats.org/drawingml/2006/picture">
-                <pic:pic xmlns:pic="http://schemas.openxmlformats.org/drawingml/2006/picture">
-                  <pic:nvPicPr>
-                    <pic:cNvPr id="0" name="Picture 18" descr="C:\Users\thoma\AppData\Local\Microsoft\Windows\INetCache\Content.MSO\CC0A750F.tmp"/>
-                    <pic:cNvPicPr>
-                      <a:picLocks noChangeAspect="1" noChangeArrowheads="1"/>
-                    </pic:cNvPicPr>
-                  </pic:nvPicPr>
-                  <pic:blipFill>
-                    <a:blip r:embed="rId9">
-                      <a:extLst>
-                        <a:ext uri="{28A0092B-C50C-407E-A947-70E740481C1C}">
-                          <a14:useLocalDpi xmlns:a14="http://schemas.microsoft.com/office/drawing/2010/main" val="0"/>
-                        </a:ext>
-                      </a:extLst>
-                    </a:blip>
-                    <a:srcRect/>
-                    <a:stretch>
-                      <a:fillRect/>
-                    </a:stretch>
-                  </pic:blipFill>
-                  <pic:spPr bwMode="auto">
-                    <a:xfrm>
-                      <a:off x="0" y="0"/>
-                      <a:ext cx="5943600" cy="1732280"/>
-                    </a:xfrm>
-                    <a:prstGeom prst="rect">
-                      <a:avLst/>
-                    </a:prstGeom>
-                    <a:noFill/>
-                    <a:ln>
-                      <a:noFill/>
-                    </a:ln>
-                  </pic:spPr>
-                </pic:pic>
-              </a:graphicData>
-            </a:graphic>
-          </wp:inline>
-        </w:drawing>
-      </w:r>
     </w:p>
     <w:sectPr>
       <w:pgSz w:w="12240" w:h="15840"/>
@@ -1307,7 +884,7 @@
     </w:rPrDefault>
     <w:pPrDefault/>
   </w:docDefaults>
-  <w:latentStyles w:defLockedState="0" w:defUIPriority="99" w:defSemiHidden="0" w:defUnhideWhenUsed="0" w:defQFormat="0" w:count="376">
+  <w:latentStyles w:defLockedState="0" w:defUIPriority="99" w:defSemiHidden="0" w:defUnhideWhenUsed="0" w:defQFormat="0" w:count="375">
     <w:lsdException w:name="Normal" w:uiPriority="0" w:qFormat="1"/>
     <w:lsdException w:name="heading 1" w:uiPriority="0" w:qFormat="1"/>
     <w:lsdException w:name="heading 2" w:semiHidden="1" w:uiPriority="0" w:unhideWhenUsed="1" w:qFormat="1"/>
@@ -1683,7 +1260,6 @@
     <w:lsdException w:name="Smart Hyperlink" w:semiHidden="1" w:unhideWhenUsed="1"/>
     <w:lsdException w:name="Hashtag" w:semiHidden="1" w:unhideWhenUsed="1"/>
     <w:lsdException w:name="Unresolved Mention" w:semiHidden="1" w:unhideWhenUsed="1"/>
-    <w:lsdException w:name="Smart Link" w:semiHidden="1" w:unhideWhenUsed="1"/>
   </w:latentStyles>
   <w:style w:type="paragraph" w:default="1" w:styleId="Normal">
     <w:name w:val="Normal"/>
@@ -2013,33 +1589,6 @@
       <w:ind w:left="720"/>
       <w:contextualSpacing/>
     </w:pPr>
-  </w:style>
-  <w:style w:type="paragraph" w:styleId="BalloonText">
-    <w:name w:val="Balloon Text"/>
-    <w:basedOn w:val="Normal"/>
-    <w:link w:val="BalloonTextChar"/>
-    <w:uiPriority w:val="99"/>
-    <w:semiHidden/>
-    <w:unhideWhenUsed/>
-    <w:rsid w:val="00FE2ADD"/>
-    <w:rPr>
-      <w:rFonts w:ascii="Segoe UI" w:hAnsi="Segoe UI" w:cs="Segoe UI"/>
-      <w:sz w:val="18"/>
-      <w:szCs w:val="18"/>
-    </w:rPr>
-  </w:style>
-  <w:style w:type="character" w:customStyle="1" w:styleId="BalloonTextChar">
-    <w:name w:val="Balloon Text Char"/>
-    <w:basedOn w:val="DefaultParagraphFont"/>
-    <w:link w:val="BalloonText"/>
-    <w:uiPriority w:val="99"/>
-    <w:semiHidden/>
-    <w:rsid w:val="00FE2ADD"/>
-    <w:rPr>
-      <w:rFonts w:ascii="Segoe UI" w:hAnsi="Segoe UI" w:cs="Segoe UI"/>
-      <w:sz w:val="18"/>
-      <w:szCs w:val="18"/>
-    </w:rPr>
   </w:style>
 </w:styles>
 </file>

</xml_diff>

<commit_message>
Blog completed - Notebook needs to be cleaned up for submission
</commit_message>
<xml_diff>
--- a/project_files/AirBnB/Medium_Post_Draft.docx
+++ b/project_files/AirBnB/Medium_Post_Draft.docx
@@ -2,6 +2,18 @@
 <file path=word/document.xml><?xml version="1.0" encoding="utf-8"?>
 <w:document xmlns:wpc="http://schemas.microsoft.com/office/word/2010/wordprocessingCanvas" xmlns:cx="http://schemas.microsoft.com/office/drawing/2014/chartex" xmlns:cx1="http://schemas.microsoft.com/office/drawing/2015/9/8/chartex" xmlns:cx2="http://schemas.microsoft.com/office/drawing/2015/10/21/chartex" xmlns:cx3="http://schemas.microsoft.com/office/drawing/2016/5/9/chartex" xmlns:cx4="http://schemas.microsoft.com/office/drawing/2016/5/10/chartex" xmlns:cx5="http://schemas.microsoft.com/office/drawing/2016/5/11/chartex" xmlns:cx6="http://schemas.microsoft.com/office/drawing/2016/5/12/chartex" xmlns:cx7="http://schemas.microsoft.com/office/drawing/2016/5/13/chartex" xmlns:cx8="http://schemas.microsoft.com/office/drawing/2016/5/14/chartex" xmlns:mc="http://schemas.openxmlformats.org/markup-compatibility/2006" xmlns:aink="http://schemas.microsoft.com/office/drawing/2016/ink" xmlns:am3d="http://schemas.microsoft.com/office/drawing/2017/model3d" xmlns:o="urn:schemas-microsoft-com:office:office" xmlns:r="http://schemas.openxmlformats.org/officeDocument/2006/relationships" xmlns:m="http://schemas.openxmlformats.org/officeDocument/2006/math" xmlns:v="urn:schemas-microsoft-com:vml" xmlns:wp14="http://schemas.microsoft.com/office/word/2010/wordprocessingDrawing" xmlns:wp="http://schemas.openxmlformats.org/drawingml/2006/wordprocessingDrawing" xmlns:w10="urn:schemas-microsoft-com:office:word" xmlns:w="http://schemas.openxmlformats.org/wordprocessingml/2006/main" xmlns:w14="http://schemas.microsoft.com/office/word/2010/wordml" xmlns:w15="http://schemas.microsoft.com/office/word/2012/wordml" xmlns:w16cid="http://schemas.microsoft.com/office/word/2016/wordml/cid" xmlns:w16se="http://schemas.microsoft.com/office/word/2015/wordml/symex" xmlns:wpg="http://schemas.microsoft.com/office/word/2010/wordprocessingGroup" xmlns:wpi="http://schemas.microsoft.com/office/word/2010/wordprocessingInk" xmlns:wne="http://schemas.microsoft.com/office/word/2006/wordml" xmlns:wps="http://schemas.microsoft.com/office/word/2010/wordprocessingShape" mc:Ignorable="w14 w15 w16se w16cid wp14">
   <w:body>
+    <w:p>
+      <w:r>
+        <w:t xml:space="preserve">Medium Post - </w:t>
+      </w:r>
+      <w:r>
+        <w:t>https://medium.com/@thomas.m.canty/before-you-post-to-host-64415587044a</w:t>
+      </w:r>
+    </w:p>
+    <w:p>
+      <w:bookmarkStart w:id="0" w:name="_GoBack"/>
+      <w:bookmarkEnd w:id="0"/>
+    </w:p>
     <w:p>
       <w:r>
         <w:t>BEFORE YOU POST TO HOST: KNOW YOUR WORTH</w:t>
@@ -287,16 +299,7 @@
         <w:pStyle w:val="ListParagraph"/>
       </w:pPr>
       <w:r>
-        <w:t xml:space="preserve">Properties </w:t>
-      </w:r>
-      <w:r>
-        <w:t>that are listed as family friendly</w:t>
-      </w:r>
-      <w:r>
-        <w:t xml:space="preserve"> have a median price approximately $130 whereas it is $40 less </w:t>
-      </w:r>
-      <w:r>
-        <w:t>is not listed.</w:t>
+        <w:t>Properties that are listed as family friendly have a median price approximately $130 whereas it is $40 less is not listed.</w:t>
       </w:r>
     </w:p>
     <w:p>
@@ -404,6 +407,7 @@
         <w:pStyle w:val="ListParagraph"/>
       </w:pPr>
       <w:r>
+        <w:lastRenderedPageBreak/>
         <w:t xml:space="preserve">The price increase steadily from </w:t>
       </w:r>
       <w:r>
@@ -427,7 +431,6 @@
         <w:pStyle w:val="ListParagraph"/>
       </w:pPr>
       <w:r>
-        <w:lastRenderedPageBreak/>
         <w:t>This is a good example where correlation does not</w:t>
       </w:r>
       <w:r>
@@ -439,11 +442,9 @@
       <w:r>
         <w:t xml:space="preserve">It is likely the real driver here is square footage of the property.  Square footage data </w:t>
       </w:r>
-      <w:proofErr w:type="spellStart"/>
-      <w:r>
-        <w:t>availible</w:t>
-      </w:r>
-      <w:proofErr w:type="spellEnd"/>
+      <w:r>
+        <w:t>available</w:t>
+      </w:r>
       <w:r>
         <w:t xml:space="preserve"> plotted them with their corresponding accommodations. You can see that there is a relatively good correlation between size and accommodation.    Therefore, listing your 1-bedroom apartment as accommodating 11, won’t get you that $300-$400 bump.</w:t>
       </w:r>
@@ -455,6 +456,9 @@
         </w:rPr>
       </w:pPr>
       <w:r>
+        <w:rPr>
+          <w:noProof/>
+        </w:rPr>
         <w:drawing>
           <wp:inline distT="0" distB="0" distL="0" distR="0" wp14:anchorId="0A355461" wp14:editId="0B7674C2">
             <wp:extent cx="2961514" cy="2009869"/>
@@ -492,6 +496,9 @@
         </w:drawing>
       </w:r>
       <w:r>
+        <w:rPr>
+          <w:noProof/>
+        </w:rPr>
         <w:drawing>
           <wp:inline distT="0" distB="0" distL="0" distR="0" wp14:anchorId="2AE33FE0" wp14:editId="19A1F600">
             <wp:extent cx="2918460" cy="2011680"/>
@@ -551,36 +558,28 @@
       </w:pPr>
       <w:r>
         <w:rPr>
-          <w:b/>
-        </w:rPr>
-        <w:t xml:space="preserve">Which </w:t>
-      </w:r>
-      <w:r>
-        <w:rPr>
-          <w:b/>
-        </w:rPr>
-        <w:t>Neighborhoods go for a better price?</w:t>
-      </w:r>
-    </w:p>
-    <w:p>
-      <w:pPr>
-        <w:pStyle w:val="ListParagraph"/>
-      </w:pPr>
-    </w:p>
-    <w:p>
-      <w:pPr>
-        <w:pStyle w:val="ListParagraph"/>
-      </w:pPr>
-    </w:p>
-    <w:p>
-      <w:pPr>
-        <w:pStyle w:val="ListParagraph"/>
-      </w:pPr>
-      <w:r>
+          <w:noProof/>
+        </w:rPr>
         <w:drawing>
-          <wp:inline distT="0" distB="0" distL="0" distR="0" wp14:anchorId="4E4115FF" wp14:editId="31F5BDB1">
-            <wp:extent cx="3705225" cy="3200400"/>
-            <wp:effectExtent l="0" t="0" r="9525" b="0"/>
+          <wp:anchor distT="0" distB="0" distL="114300" distR="114300" simplePos="0" relativeHeight="251660288" behindDoc="1" locked="0" layoutInCell="1" allowOverlap="1" wp14:anchorId="4E4115FF" wp14:editId="36F74D30">
+            <wp:simplePos x="0" y="0"/>
+            <wp:positionH relativeFrom="column">
+              <wp:posOffset>2695575</wp:posOffset>
+            </wp:positionH>
+            <wp:positionV relativeFrom="paragraph">
+              <wp:posOffset>95885</wp:posOffset>
+            </wp:positionV>
+            <wp:extent cx="3038475" cy="2624455"/>
+            <wp:effectExtent l="0" t="0" r="9525" b="4445"/>
+            <wp:wrapTight wrapText="bothSides">
+              <wp:wrapPolygon edited="0">
+                <wp:start x="0" y="0"/>
+                <wp:lineTo x="0" y="21480"/>
+                <wp:lineTo x="21532" y="21480"/>
+                <wp:lineTo x="21532" y="0"/>
+                <wp:lineTo x="0" y="0"/>
+              </wp:wrapPolygon>
+            </wp:wrapTight>
             <wp:docPr id="5" name="Picture 5"/>
             <wp:cNvGraphicFramePr>
               <a:graphicFrameLocks xmlns:a="http://schemas.openxmlformats.org/drawingml/2006/main" noChangeAspect="1"/>
@@ -593,7 +592,13 @@
                     <pic:cNvPicPr/>
                   </pic:nvPicPr>
                   <pic:blipFill>
-                    <a:blip r:embed="rId9"/>
+                    <a:blip r:embed="rId9">
+                      <a:extLst>
+                        <a:ext uri="{28A0092B-C50C-407E-A947-70E740481C1C}">
+                          <a14:useLocalDpi xmlns:a14="http://schemas.microsoft.com/office/drawing/2010/main" val="0"/>
+                        </a:ext>
+                      </a:extLst>
+                    </a:blip>
                     <a:stretch>
                       <a:fillRect/>
                     </a:stretch>
@@ -601,7 +606,7 @@
                   <pic:spPr>
                     <a:xfrm>
                       <a:off x="0" y="0"/>
-                      <a:ext cx="3705225" cy="3200400"/>
+                      <a:ext cx="3038475" cy="2624455"/>
                     </a:xfrm>
                     <a:prstGeom prst="rect">
                       <a:avLst/>
@@ -610,15 +615,54 @@
                 </pic:pic>
               </a:graphicData>
             </a:graphic>
-          </wp:inline>
+            <wp14:sizeRelH relativeFrom="margin">
+              <wp14:pctWidth>0</wp14:pctWidth>
+            </wp14:sizeRelH>
+            <wp14:sizeRelV relativeFrom="margin">
+              <wp14:pctHeight>0</wp14:pctHeight>
+            </wp14:sizeRelV>
+          </wp:anchor>
         </w:drawing>
       </w:r>
-    </w:p>
-    <w:p>
-      <w:pPr>
+      <w:r>
         <w:rPr>
           <w:b/>
         </w:rPr>
+        <w:t>Which Neighborhoods go for a better price?</w:t>
+      </w:r>
+    </w:p>
+    <w:p/>
+    <w:p>
+      <w:r>
+        <w:t>The neighborhoods median rent ranges from $16</w:t>
+      </w:r>
+      <w:r>
+        <w:t>4</w:t>
+      </w:r>
+      <w:r>
+        <w:t xml:space="preserve"> (Downtown) down to $</w:t>
+      </w:r>
+      <w:r>
+        <w:t>72</w:t>
+      </w:r>
+      <w:r>
+        <w:t xml:space="preserve"> (Lake City).  The range, however, is much larger for 4 neighborhoods: Downtown, Magnolia, Queen Anne and West Seattle.</w:t>
+      </w:r>
+      <w:r>
+        <w:t xml:space="preserve">  </w:t>
+      </w:r>
+    </w:p>
+    <w:p/>
+    <w:p/>
+    <w:p/>
+    <w:p>
+      <w:pPr>
+        <w:pStyle w:val="ListParagraph"/>
+      </w:pPr>
+    </w:p>
+    <w:p>
+      <w:pPr>
+        <w:pStyle w:val="ListParagraph"/>
       </w:pPr>
     </w:p>
     <w:p>
@@ -629,19 +673,152 @@
       </w:pPr>
     </w:p>
     <w:p>
-      <w:bookmarkStart w:id="0" w:name="_GoBack"/>
-      <w:bookmarkEnd w:id="0"/>
-    </w:p>
-    <w:p>
+      <w:pPr>
+        <w:rPr>
+          <w:b/>
+        </w:rPr>
+      </w:pPr>
+    </w:p>
+    <w:p/>
+    <w:p/>
+    <w:p/>
+    <w:p/>
+    <w:p/>
+    <w:p>
+      <w:pPr>
+        <w:rPr>
+          <w:b/>
+        </w:rPr>
+      </w:pPr>
+    </w:p>
+    <w:p>
+      <w:pPr>
+        <w:rPr>
+          <w:b/>
+        </w:rPr>
+      </w:pPr>
+    </w:p>
+    <w:p>
+      <w:pPr>
+        <w:rPr>
+          <w:b/>
+        </w:rPr>
+      </w:pPr>
+    </w:p>
+    <w:p>
+      <w:pPr>
+        <w:rPr>
+          <w:b/>
+        </w:rPr>
+      </w:pPr>
+    </w:p>
+    <w:p>
+      <w:pPr>
+        <w:rPr>
+          <w:b/>
+        </w:rPr>
+      </w:pPr>
+    </w:p>
+    <w:p>
+      <w:pPr>
+        <w:rPr>
+          <w:b/>
+        </w:rPr>
+      </w:pPr>
+    </w:p>
+    <w:p>
+      <w:pPr>
+        <w:rPr>
+          <w:b/>
+        </w:rPr>
+      </w:pPr>
+    </w:p>
+    <w:p>
+      <w:pPr>
+        <w:rPr>
+          <w:b/>
+        </w:rPr>
+      </w:pPr>
+    </w:p>
+    <w:p>
+      <w:pPr>
+        <w:rPr>
+          <w:b/>
+        </w:rPr>
+      </w:pPr>
+    </w:p>
+    <w:p>
+      <w:pPr>
+        <w:rPr>
+          <w:b/>
+        </w:rPr>
+      </w:pPr>
+    </w:p>
+    <w:p>
+      <w:pPr>
+        <w:rPr>
+          <w:b/>
+        </w:rPr>
+      </w:pPr>
+    </w:p>
+    <w:p>
+      <w:pPr>
+        <w:rPr>
+          <w:b/>
+        </w:rPr>
+      </w:pPr>
+    </w:p>
+    <w:p>
+      <w:pPr>
+        <w:rPr>
+          <w:b/>
+        </w:rPr>
+      </w:pPr>
+    </w:p>
+    <w:p>
+      <w:pPr>
+        <w:rPr>
+          <w:b/>
+        </w:rPr>
+      </w:pPr>
+    </w:p>
+    <w:p>
+      <w:pPr>
+        <w:rPr>
+          <w:b/>
+        </w:rPr>
+      </w:pPr>
+    </w:p>
+    <w:p>
+      <w:pPr>
+        <w:rPr>
+          <w:b/>
+        </w:rPr>
+      </w:pPr>
       <w:r>
         <w:rPr>
           <w:noProof/>
         </w:rPr>
-        <w:lastRenderedPageBreak/>
         <w:drawing>
-          <wp:inline distT="0" distB="0" distL="0" distR="0" wp14:anchorId="0B112A5C" wp14:editId="2C92B6CF">
-            <wp:extent cx="3705225" cy="2390775"/>
-            <wp:effectExtent l="0" t="0" r="9525" b="9525"/>
+          <wp:anchor distT="0" distB="0" distL="114300" distR="114300" simplePos="0" relativeHeight="251661312" behindDoc="1" locked="0" layoutInCell="1" allowOverlap="1" wp14:anchorId="0B112A5C" wp14:editId="46861B8D">
+            <wp:simplePos x="0" y="0"/>
+            <wp:positionH relativeFrom="column">
+              <wp:posOffset>3143250</wp:posOffset>
+            </wp:positionH>
+            <wp:positionV relativeFrom="paragraph">
+              <wp:posOffset>47625</wp:posOffset>
+            </wp:positionV>
+            <wp:extent cx="2922270" cy="1885950"/>
+            <wp:effectExtent l="0" t="0" r="0" b="0"/>
+            <wp:wrapTight wrapText="bothSides">
+              <wp:wrapPolygon edited="0">
+                <wp:start x="0" y="0"/>
+                <wp:lineTo x="0" y="21382"/>
+                <wp:lineTo x="21403" y="21382"/>
+                <wp:lineTo x="21403" y="0"/>
+                <wp:lineTo x="0" y="0"/>
+              </wp:wrapPolygon>
+            </wp:wrapTight>
             <wp:docPr id="18" name="Picture 18"/>
             <wp:cNvGraphicFramePr>
               <a:graphicFrameLocks xmlns:a="http://schemas.openxmlformats.org/drawingml/2006/main" noChangeAspect="1"/>
@@ -654,7 +831,13 @@
                     <pic:cNvPicPr/>
                   </pic:nvPicPr>
                   <pic:blipFill>
-                    <a:blip r:embed="rId10"/>
+                    <a:blip r:embed="rId10">
+                      <a:extLst>
+                        <a:ext uri="{28A0092B-C50C-407E-A947-70E740481C1C}">
+                          <a14:useLocalDpi xmlns:a14="http://schemas.microsoft.com/office/drawing/2010/main" val="0"/>
+                        </a:ext>
+                      </a:extLst>
+                    </a:blip>
                     <a:stretch>
                       <a:fillRect/>
                     </a:stretch>
@@ -662,7 +845,7 @@
                   <pic:spPr>
                     <a:xfrm>
                       <a:off x="0" y="0"/>
-                      <a:ext cx="3705225" cy="2390775"/>
+                      <a:ext cx="2922270" cy="1885950"/>
                     </a:xfrm>
                     <a:prstGeom prst="rect">
                       <a:avLst/>
@@ -671,16 +854,53 @@
                 </pic:pic>
               </a:graphicData>
             </a:graphic>
-          </wp:inline>
+            <wp14:sizeRelH relativeFrom="margin">
+              <wp14:pctWidth>0</wp14:pctWidth>
+            </wp14:sizeRelH>
+            <wp14:sizeRelV relativeFrom="margin">
+              <wp14:pctHeight>0</wp14:pctHeight>
+            </wp14:sizeRelV>
+          </wp:anchor>
         </w:drawing>
       </w:r>
-    </w:p>
+      <w:r>
+        <w:rPr>
+          <w:b/>
+        </w:rPr>
+        <w:t>What do price fluctuations look like throughout the year</w:t>
+      </w:r>
+      <w:r>
+        <w:rPr>
+          <w:b/>
+        </w:rPr>
+        <w:t>?</w:t>
+      </w:r>
+    </w:p>
+    <w:p/>
     <w:p>
       <w:r>
         <w:t>T</w:t>
       </w:r>
       <w:r>
-        <w:t xml:space="preserve">he median daily rental price is about a $100/night in the colder months and increases to $125/night in the summer months.   </w:t>
+        <w:t>he median daily rental price is about a $</w:t>
+      </w:r>
+      <w:r>
+        <w:t>99</w:t>
+      </w:r>
+      <w:r>
+        <w:t>/night in the colder months and increases to $1</w:t>
+      </w:r>
+      <w:r>
+        <w:t>15</w:t>
+      </w:r>
+      <w:r>
+        <w:t>/night in the summer months</w:t>
+      </w:r>
+      <w:r>
+        <w:t>, as well as a little bump near the holidays ($109/night).  Ultimately the seasonal swing is about $20</w:t>
+      </w:r>
+      <w:r>
+        <w:t xml:space="preserve">   </w:t>
       </w:r>
       <w:r>
         <w:t xml:space="preserve">What is more interesting is that </w:t>
@@ -689,53 +909,103 @@
         <w:t>50% of the seems to span a wider price range during the summer months and during the holiday season.</w:t>
       </w:r>
     </w:p>
-    <w:p>
-      <w:pPr>
-        <w:tabs>
-          <w:tab w:val="left" w:pos="916"/>
-          <w:tab w:val="left" w:pos="1832"/>
-          <w:tab w:val="left" w:pos="2748"/>
-          <w:tab w:val="left" w:pos="3664"/>
-          <w:tab w:val="left" w:pos="4580"/>
-          <w:tab w:val="left" w:pos="5496"/>
-          <w:tab w:val="left" w:pos="6412"/>
-          <w:tab w:val="left" w:pos="7328"/>
-          <w:tab w:val="left" w:pos="8244"/>
-          <w:tab w:val="left" w:pos="9160"/>
-          <w:tab w:val="left" w:pos="10076"/>
-          <w:tab w:val="left" w:pos="10992"/>
-          <w:tab w:val="left" w:pos="11908"/>
-          <w:tab w:val="left" w:pos="12824"/>
-          <w:tab w:val="left" w:pos="13740"/>
-          <w:tab w:val="left" w:pos="14656"/>
-        </w:tabs>
-        <w:rPr>
-          <w:rFonts w:ascii="Courier New" w:eastAsia="Times New Roman" w:hAnsi="Courier New" w:cs="Courier New"/>
-        </w:rPr>
-      </w:pPr>
+    <w:p/>
+    <w:p>
+      <w:r>
+        <w:t xml:space="preserve">Below we evaluated some of the parameters discussed above over the course of the year.   </w:t>
+      </w:r>
+    </w:p>
+    <w:p>
+      <w:pPr>
+        <w:pStyle w:val="ListParagraph"/>
+        <w:numPr>
+          <w:ilvl w:val="0"/>
+          <w:numId w:val="18"/>
+        </w:numPr>
+      </w:pPr>
+      <w:r>
+        <w:t>Home/apt</w:t>
+      </w:r>
+    </w:p>
+    <w:p>
+      <w:pPr>
+        <w:pStyle w:val="ListParagraph"/>
+        <w:numPr>
+          <w:ilvl w:val="0"/>
+          <w:numId w:val="18"/>
+        </w:numPr>
+      </w:pPr>
+      <w:r>
+        <w:t>Family Friendliness</w:t>
+      </w:r>
+    </w:p>
+    <w:p>
+      <w:pPr>
+        <w:pStyle w:val="ListParagraph"/>
+        <w:numPr>
+          <w:ilvl w:val="0"/>
+          <w:numId w:val="18"/>
+        </w:numPr>
+      </w:pPr>
+      <w:r>
+        <w:t>Cable TV</w:t>
+      </w:r>
+    </w:p>
+    <w:p>
+      <w:pPr>
+        <w:pStyle w:val="ListParagraph"/>
+        <w:numPr>
+          <w:ilvl w:val="0"/>
+          <w:numId w:val="18"/>
+        </w:numPr>
+      </w:pPr>
+      <w:r>
+        <w:t>Neighborhood (hot neighborhoods vs others)</w:t>
+      </w:r>
+    </w:p>
+    <w:p>
+      <w:pPr>
+        <w:pStyle w:val="ListParagraph"/>
+        <w:numPr>
+          <w:ilvl w:val="1"/>
+          <w:numId w:val="18"/>
+        </w:numPr>
+      </w:pPr>
+      <w:r>
+        <w:t>Hot neighborhoods (</w:t>
+      </w:r>
+      <w:r>
+        <w:t>Downtown, Magnolia, Queen Anne and West Seattle.</w:t>
+      </w:r>
+      <w:r>
+        <w:t>)</w:t>
+      </w:r>
     </w:p>
     <w:p/>
     <w:p/>
     <w:p/>
+    <w:p>
+      <w:r>
+        <w:t xml:space="preserve">And what we found is that this seasonal swing is primarily impactful for the properties with the preferential attributes!  </w:t>
+      </w:r>
+      <w:proofErr w:type="gramStart"/>
+      <w:r>
+        <w:t>So</w:t>
+      </w:r>
+      <w:proofErr w:type="gramEnd"/>
+      <w:r>
+        <w:t xml:space="preserve"> if we separate this data we can see $20-40 seasonal swings </w:t>
+      </w:r>
+    </w:p>
     <w:p/>
-    <w:p/>
-    <w:p/>
-    <w:p/>
-    <w:p/>
-    <w:p/>
-    <w:p/>
-    <w:p/>
-    <w:p/>
-    <w:p>
-      <w:r>
-        <w:rPr>
-          <w:noProof/>
-        </w:rPr>
+    <w:p>
+      <w:r>
+        <w:lastRenderedPageBreak/>
         <w:drawing>
-          <wp:inline distT="0" distB="0" distL="0" distR="0" wp14:anchorId="66960E44" wp14:editId="25AE44E2">
-            <wp:extent cx="3705225" cy="2514600"/>
-            <wp:effectExtent l="0" t="0" r="9525" b="0"/>
-            <wp:docPr id="15" name="Picture 15"/>
+          <wp:inline distT="0" distB="0" distL="0" distR="0" wp14:anchorId="297D73C3" wp14:editId="597C6C2C">
+            <wp:extent cx="5525650" cy="4600575"/>
+            <wp:effectExtent l="0" t="0" r="0" b="0"/>
+            <wp:docPr id="6" name="Picture 6"/>
             <wp:cNvGraphicFramePr>
               <a:graphicFrameLocks xmlns:a="http://schemas.openxmlformats.org/drawingml/2006/main" noChangeAspect="1"/>
             </wp:cNvGraphicFramePr>
@@ -755,7 +1025,7 @@
                   <pic:spPr>
                     <a:xfrm>
                       <a:off x="0" y="0"/>
-                      <a:ext cx="3705225" cy="2514600"/>
+                      <a:ext cx="5537616" cy="4610538"/>
                     </a:xfrm>
                     <a:prstGeom prst="rect">
                       <a:avLst/>
@@ -769,50 +1039,94 @@
       </w:r>
     </w:p>
     <w:p/>
-    <w:p>
-      <w:r>
-        <w:rPr>
-          <w:noProof/>
-        </w:rPr>
-        <w:lastRenderedPageBreak/>
-        <w:drawing>
-          <wp:inline distT="0" distB="0" distL="0" distR="0" wp14:anchorId="74C03B90" wp14:editId="0DB9E971">
-            <wp:extent cx="3648075" cy="2514600"/>
-            <wp:effectExtent l="0" t="0" r="9525" b="0"/>
-            <wp:docPr id="16" name="Picture 16"/>
-            <wp:cNvGraphicFramePr>
-              <a:graphicFrameLocks xmlns:a="http://schemas.openxmlformats.org/drawingml/2006/main" noChangeAspect="1"/>
-            </wp:cNvGraphicFramePr>
-            <a:graphic xmlns:a="http://schemas.openxmlformats.org/drawingml/2006/main">
-              <a:graphicData uri="http://schemas.openxmlformats.org/drawingml/2006/picture">
-                <pic:pic xmlns:pic="http://schemas.openxmlformats.org/drawingml/2006/picture">
-                  <pic:nvPicPr>
-                    <pic:cNvPr id="1" name=""/>
-                    <pic:cNvPicPr/>
-                  </pic:nvPicPr>
-                  <pic:blipFill>
-                    <a:blip r:embed="rId8"/>
-                    <a:stretch>
-                      <a:fillRect/>
-                    </a:stretch>
-                  </pic:blipFill>
-                  <pic:spPr>
-                    <a:xfrm>
-                      <a:off x="0" y="0"/>
-                      <a:ext cx="3648075" cy="2514600"/>
-                    </a:xfrm>
-                    <a:prstGeom prst="rect">
-                      <a:avLst/>
-                    </a:prstGeom>
-                  </pic:spPr>
-                </pic:pic>
-              </a:graphicData>
-            </a:graphic>
-          </wp:inline>
-        </w:drawing>
-      </w:r>
-    </w:p>
     <w:p/>
+    <w:p/>
+    <w:p/>
+    <w:p/>
+    <w:p>
+      <w:pPr>
+        <w:rPr>
+          <w:b/>
+        </w:rPr>
+      </w:pPr>
+      <w:r>
+        <w:rPr>
+          <w:b/>
+        </w:rPr>
+        <w:t>Conclusion:</w:t>
+      </w:r>
+    </w:p>
+    <w:p/>
+    <w:p>
+      <w:r>
+        <w:t>When you are setting up your rental profile, make sure that you are maximizing your potential:</w:t>
+      </w:r>
+    </w:p>
+    <w:p>
+      <w:pPr>
+        <w:pStyle w:val="ListParagraph"/>
+        <w:numPr>
+          <w:ilvl w:val="0"/>
+          <w:numId w:val="18"/>
+        </w:numPr>
+      </w:pPr>
+      <w:r>
+        <w:t>Make sure you note the highly coveted attributes if your property meets these conditions.</w:t>
+      </w:r>
+    </w:p>
+    <w:p>
+      <w:pPr>
+        <w:pStyle w:val="ListParagraph"/>
+        <w:numPr>
+          <w:ilvl w:val="1"/>
+          <w:numId w:val="18"/>
+        </w:numPr>
+      </w:pPr>
+      <w:r>
+        <w:t xml:space="preserve">Note: Cable TV and family friendliness can give you that </w:t>
+      </w:r>
+      <w:r>
+        <w:t xml:space="preserve">a significant bump so </w:t>
+      </w:r>
+      <w:proofErr w:type="gramStart"/>
+      <w:r>
+        <w:t>don’t</w:t>
+      </w:r>
+      <w:proofErr w:type="gramEnd"/>
+      <w:r>
+        <w:t xml:space="preserve"> forget to list these things if they are applicable.</w:t>
+      </w:r>
+    </w:p>
+    <w:p>
+      <w:pPr>
+        <w:pStyle w:val="ListParagraph"/>
+        <w:numPr>
+          <w:ilvl w:val="0"/>
+          <w:numId w:val="18"/>
+        </w:numPr>
+      </w:pPr>
+      <w:r>
+        <w:t>Set your price appropriately for your neighborhood</w:t>
+      </w:r>
+      <w:r>
+        <w:t>, so you can compete reasonably for your area</w:t>
+      </w:r>
+    </w:p>
+    <w:p>
+      <w:pPr>
+        <w:pStyle w:val="ListParagraph"/>
+        <w:numPr>
+          <w:ilvl w:val="0"/>
+          <w:numId w:val="18"/>
+        </w:numPr>
+      </w:pPr>
+      <w:r>
+        <w:t>Make sure you are adjusting your prices seasonally</w:t>
+      </w:r>
+      <w:r>
+        <w:t xml:space="preserve"> (July and August) are peak seasons</w:t>
+      </w:r>
+    </w:p>
     <w:sectPr>
       <w:pgSz w:w="12240" w:h="15840"/>
       <w:pgMar w:top="1440" w:right="1440" w:bottom="1440" w:left="1440" w:header="720" w:footer="720" w:gutter="0"/>
@@ -1367,6 +1681,95 @@
     </w:lvl>
   </w:abstractNum>
   <w:abstractNum w:abstractNumId="5" w15:restartNumberingAfterBreak="0">
+    <w:nsid w:val="2E8560F9"/>
+    <w:multiLevelType w:val="hybridMultilevel"/>
+    <w:tmpl w:val="9A227A56"/>
+    <w:lvl w:ilvl="0" w:tplc="04090011">
+      <w:start w:val="1"/>
+      <w:numFmt w:val="decimal"/>
+      <w:lvlText w:val="%1)"/>
+      <w:lvlJc w:val="left"/>
+      <w:pPr>
+        <w:ind w:left="720" w:hanging="360"/>
+      </w:pPr>
+      <w:rPr>
+        <w:rFonts w:hint="default"/>
+      </w:rPr>
+    </w:lvl>
+    <w:lvl w:ilvl="1" w:tplc="04090019" w:tentative="1">
+      <w:start w:val="1"/>
+      <w:numFmt w:val="lowerLetter"/>
+      <w:lvlText w:val="%2."/>
+      <w:lvlJc w:val="left"/>
+      <w:pPr>
+        <w:ind w:left="1440" w:hanging="360"/>
+      </w:pPr>
+    </w:lvl>
+    <w:lvl w:ilvl="2" w:tplc="0409001B" w:tentative="1">
+      <w:start w:val="1"/>
+      <w:numFmt w:val="lowerRoman"/>
+      <w:lvlText w:val="%3."/>
+      <w:lvlJc w:val="right"/>
+      <w:pPr>
+        <w:ind w:left="2160" w:hanging="180"/>
+      </w:pPr>
+    </w:lvl>
+    <w:lvl w:ilvl="3" w:tplc="0409000F" w:tentative="1">
+      <w:start w:val="1"/>
+      <w:numFmt w:val="decimal"/>
+      <w:lvlText w:val="%4."/>
+      <w:lvlJc w:val="left"/>
+      <w:pPr>
+        <w:ind w:left="2880" w:hanging="360"/>
+      </w:pPr>
+    </w:lvl>
+    <w:lvl w:ilvl="4" w:tplc="04090019" w:tentative="1">
+      <w:start w:val="1"/>
+      <w:numFmt w:val="lowerLetter"/>
+      <w:lvlText w:val="%5."/>
+      <w:lvlJc w:val="left"/>
+      <w:pPr>
+        <w:ind w:left="3600" w:hanging="360"/>
+      </w:pPr>
+    </w:lvl>
+    <w:lvl w:ilvl="5" w:tplc="0409001B" w:tentative="1">
+      <w:start w:val="1"/>
+      <w:numFmt w:val="lowerRoman"/>
+      <w:lvlText w:val="%6."/>
+      <w:lvlJc w:val="right"/>
+      <w:pPr>
+        <w:ind w:left="4320" w:hanging="180"/>
+      </w:pPr>
+    </w:lvl>
+    <w:lvl w:ilvl="6" w:tplc="0409000F" w:tentative="1">
+      <w:start w:val="1"/>
+      <w:numFmt w:val="decimal"/>
+      <w:lvlText w:val="%7."/>
+      <w:lvlJc w:val="left"/>
+      <w:pPr>
+        <w:ind w:left="5040" w:hanging="360"/>
+      </w:pPr>
+    </w:lvl>
+    <w:lvl w:ilvl="7" w:tplc="04090019" w:tentative="1">
+      <w:start w:val="1"/>
+      <w:numFmt w:val="lowerLetter"/>
+      <w:lvlText w:val="%8."/>
+      <w:lvlJc w:val="left"/>
+      <w:pPr>
+        <w:ind w:left="5760" w:hanging="360"/>
+      </w:pPr>
+    </w:lvl>
+    <w:lvl w:ilvl="8" w:tplc="0409001B" w:tentative="1">
+      <w:start w:val="1"/>
+      <w:numFmt w:val="lowerRoman"/>
+      <w:lvlText w:val="%9."/>
+      <w:lvlJc w:val="right"/>
+      <w:pPr>
+        <w:ind w:left="6480" w:hanging="180"/>
+      </w:pPr>
+    </w:lvl>
+  </w:abstractNum>
+  <w:abstractNum w:abstractNumId="6" w15:restartNumberingAfterBreak="0">
     <w:nsid w:val="55003554"/>
     <w:multiLevelType w:val="multilevel"/>
     <w:tmpl w:val="50C407BA"/>
@@ -1616,7 +2019,7 @@
       </w:rPr>
     </w:lvl>
   </w:abstractNum>
-  <w:abstractNum w:abstractNumId="6" w15:restartNumberingAfterBreak="0">
+  <w:abstractNum w:abstractNumId="7" w15:restartNumberingAfterBreak="0">
     <w:nsid w:val="6426441E"/>
     <w:multiLevelType w:val="hybridMultilevel"/>
     <w:tmpl w:val="EFBA5C28"/>
@@ -1705,7 +2108,7 @@
       </w:pPr>
     </w:lvl>
   </w:abstractNum>
-  <w:abstractNum w:abstractNumId="7" w15:restartNumberingAfterBreak="0">
+  <w:abstractNum w:abstractNumId="8" w15:restartNumberingAfterBreak="0">
     <w:nsid w:val="78996AE7"/>
     <w:multiLevelType w:val="hybridMultilevel"/>
     <w:tmpl w:val="C8BC592C"/>
@@ -1831,13 +2234,13 @@
     <w:abstractNumId w:val="2"/>
   </w:num>
   <w:num w:numId="5">
-    <w:abstractNumId w:val="5"/>
+    <w:abstractNumId w:val="6"/>
   </w:num>
   <w:num w:numId="6">
-    <w:abstractNumId w:val="5"/>
+    <w:abstractNumId w:val="6"/>
   </w:num>
   <w:num w:numId="7">
-    <w:abstractNumId w:val="5"/>
+    <w:abstractNumId w:val="6"/>
   </w:num>
   <w:num w:numId="8">
     <w:abstractNumId w:val="3"/>
@@ -1846,13 +2249,13 @@
     <w:abstractNumId w:val="2"/>
   </w:num>
   <w:num w:numId="10">
-    <w:abstractNumId w:val="5"/>
+    <w:abstractNumId w:val="6"/>
   </w:num>
   <w:num w:numId="11">
-    <w:abstractNumId w:val="5"/>
+    <w:abstractNumId w:val="6"/>
   </w:num>
   <w:num w:numId="12">
-    <w:abstractNumId w:val="5"/>
+    <w:abstractNumId w:val="6"/>
   </w:num>
   <w:num w:numId="13">
     <w:abstractNumId w:val="1"/>
@@ -1864,13 +2267,16 @@
     <w:abstractNumId w:val="2"/>
   </w:num>
   <w:num w:numId="16">
-    <w:abstractNumId w:val="6"/>
+    <w:abstractNumId w:val="7"/>
   </w:num>
   <w:num w:numId="17">
-    <w:abstractNumId w:val="7"/>
+    <w:abstractNumId w:val="8"/>
   </w:num>
   <w:num w:numId="18">
     <w:abstractNumId w:val="4"/>
+  </w:num>
+  <w:num w:numId="19">
+    <w:abstractNumId w:val="5"/>
   </w:num>
 </w:numbering>
 </file>
@@ -1886,7 +2292,7 @@
     </w:rPrDefault>
     <w:pPrDefault/>
   </w:docDefaults>
-  <w:latentStyles w:defLockedState="0" w:defUIPriority="99" w:defSemiHidden="0" w:defUnhideWhenUsed="0" w:defQFormat="0" w:count="376">
+  <w:latentStyles w:defLockedState="0" w:defUIPriority="99" w:defSemiHidden="0" w:defUnhideWhenUsed="0" w:defQFormat="0" w:count="375">
     <w:lsdException w:name="Normal" w:uiPriority="0" w:qFormat="1"/>
     <w:lsdException w:name="heading 1" w:uiPriority="0" w:qFormat="1"/>
     <w:lsdException w:name="heading 2" w:semiHidden="1" w:uiPriority="0" w:unhideWhenUsed="1" w:qFormat="1"/>
@@ -2262,7 +2668,6 @@
     <w:lsdException w:name="Smart Hyperlink" w:semiHidden="1" w:unhideWhenUsed="1"/>
     <w:lsdException w:name="Hashtag" w:semiHidden="1" w:unhideWhenUsed="1"/>
     <w:lsdException w:name="Unresolved Mention" w:semiHidden="1" w:unhideWhenUsed="1"/>
-    <w:lsdException w:name="Smart Link" w:semiHidden="1" w:unhideWhenUsed="1"/>
   </w:latentStyles>
   <w:style w:type="paragraph" w:default="1" w:styleId="Normal">
     <w:name w:val="Normal"/>

</xml_diff>